<commit_message>
Student 5: Five Mutations and Lint Report
</commit_message>
<xml_diff>
--- a/reports/Student#5/D04/Student 5 - Five Mutations.docx
+++ b/reports/Student#5/D04/Student 5 - Five Mutations.docx
@@ -43,7 +43,7 @@
                 <w:spacing w:val="-4"/>
                 <w:sz w:val="72"/>
               </w:rPr>
-              <w:t>Test</w:t>
+              <w:t>Five</w:t>
             </w:r>
           </w:p>
           <w:p>
@@ -55,9 +55,9 @@
                 <w:rFonts w:ascii="Arial"/>
                 <w:b/>
                 <w:sz w:val="72"/>
+                <w:u w:val="single"/>
               </w:rPr>
             </w:pPr>
-            <w:proofErr w:type="spellStart"/>
             <w:r>
               <w:rPr>
                 <w:rFonts w:ascii="Arial"/>
@@ -66,9 +66,8 @@
                 <w:spacing w:val="-2"/>
                 <w:sz w:val="72"/>
               </w:rPr>
-              <w:t>Report</w:t>
+              <w:t>Mutations</w:t>
             </w:r>
-            <w:proofErr w:type="spellEnd"/>
           </w:p>
         </w:tc>
       </w:tr>
@@ -350,7 +349,7 @@
                 </mc:Choice>
                 <mc:Fallback>
                   <w:pict>
-                    <v:group w14:anchorId="74307727" id="Group 1" o:spid="_x0000_s1026" style="width:117.6pt;height:3pt;mso-position-horizontal-relative:char;mso-position-vertical-relative:line" coordsize="14935,381" o:gfxdata="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">
+                    <v:group w14:anchorId="67945911" id="Group 1" o:spid="_x0000_s1026" style="width:117.6pt;height:3pt;mso-position-horizontal-relative:char;mso-position-vertical-relative:line" coordsize="14935,381" o:gfxdata="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">
                       <v:shape id="Graphic 2" o:spid="_x0000_s1027" style="position:absolute;top:190;width:14935;height:13;visibility:visible;mso-wrap-style:square;v-text-anchor:top" coordsize="1493520,1270" o:gfxdata="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" path="m,l1493520,e" filled="f" strokecolor="#082a75" strokeweight="3pt">
                         <v:path arrowok="t"/>
                       </v:shape>
@@ -809,7 +808,7 @@
           </mc:Choice>
           <mc:Fallback>
             <w:pict>
-              <v:group w14:anchorId="0BB92E3E" id="Group 4" o:spid="_x0000_s1026" style="position:absolute;margin-left:0;margin-top:0;width:595.35pt;height:841.5pt;z-index:-16188928;mso-wrap-distance-left:0;mso-wrap-distance-right:0;mso-position-horizontal-relative:page;mso-position-vertical-relative:page" coordsize="75609,106870" o:gfxdata="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">
+              <v:group w14:anchorId="4D1EEF74" id="Group 4" o:spid="_x0000_s1026" style="position:absolute;margin-left:0;margin-top:0;width:595.35pt;height:841.5pt;z-index:-16188928;mso-wrap-distance-left:0;mso-wrap-distance-right:0;mso-position-horizontal-relative:page;mso-position-vertical-relative:page" coordsize="75609,106870" o:gfxdata="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">
                 <v:shape id="Graphic 5" o:spid="_x0000_s1027" style="position:absolute;left:5848;top:6216;width:63824;height:565;visibility:visible;mso-wrap-style:square;v-text-anchor:top" coordsize="6382385,56515" o:gfxdata="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" path="m6382385,l,,,56515r6382385,l6382385,xe" fillcolor="#34ab9f" stroked="f">
                   <v:path arrowok="t"/>
                 </v:shape>
@@ -964,7 +963,7 @@
           </mc:Choice>
           <mc:Fallback>
             <w:pict>
-              <v:group w14:anchorId="7407E3DE" id="Group 12" o:spid="_x0000_s1026" style="width:502.55pt;height:4.45pt;mso-position-horizontal-relative:char;mso-position-vertical-relative:line" coordsize="63823,565" o:gfxdata="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">
+              <v:group w14:anchorId="465F3F48" id="Group 12" o:spid="_x0000_s1026" style="width:502.55pt;height:4.45pt;mso-position-horizontal-relative:char;mso-position-vertical-relative:line" coordsize="63823,565" o:gfxdata="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">
                 <v:shape id="Graphic 13" o:spid="_x0000_s1027" style="position:absolute;width:63823;height:565;visibility:visible;mso-wrap-style:square;v-text-anchor:top" coordsize="6382385,56515" o:gfxdata="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" path="m6382385,l,,,56515r6382385,l6382385,xe" fillcolor="#34ab9f" stroked="f">
                   <v:path arrowok="t"/>
                 </v:shape>
@@ -1357,7 +1356,7 @@
           </mc:Choice>
           <mc:Fallback>
             <w:pict>
-              <v:shape w14:anchorId="24B380CC" id="Graphic 14" o:spid="_x0000_s1026" style="position:absolute;margin-left:46.05pt;margin-top:-.05pt;width:502.55pt;height:4.45pt;z-index:15730688;visibility:visible;mso-wrap-style:square;mso-wrap-distance-left:0;mso-wrap-distance-top:0;mso-wrap-distance-right:0;mso-wrap-distance-bottom:0;mso-position-horizontal:absolute;mso-position-horizontal-relative:page;mso-position-vertical:absolute;mso-position-vertical-relative:text;v-text-anchor:top" coordsize="6382385,56515" o:gfxdata="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" path="m6382385,l,,,56515r6382385,l6382385,xe" fillcolor="#34ab9f" stroked="f">
+              <v:shape w14:anchorId="71C62A39" id="Graphic 14" o:spid="_x0000_s1026" style="position:absolute;margin-left:46.05pt;margin-top:-.05pt;width:502.55pt;height:4.45pt;z-index:15730688;visibility:visible;mso-wrap-style:square;mso-wrap-distance-left:0;mso-wrap-distance-top:0;mso-wrap-distance-right:0;mso-wrap-distance-bottom:0;mso-position-horizontal:absolute;mso-position-horizontal-relative:page;mso-position-vertical:absolute;mso-position-vertical-relative:text;v-text-anchor:top" coordsize="6382385,56515" o:gfxdata="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" path="m6382385,l,,,56515r6382385,l6382385,xe" fillcolor="#34ab9f" stroked="f">
                 <v:path arrowok="t"/>
                 <w10:wrap anchorx="page"/>
               </v:shape>
@@ -1497,7 +1496,7 @@
           </mc:Choice>
           <mc:Fallback>
             <w:pict>
-              <v:shape w14:anchorId="1E1DDF92" id="Graphic 15" o:spid="_x0000_s1026" style="position:absolute;margin-left:46.05pt;margin-top:-.05pt;width:502.55pt;height:4.45pt;z-index:15731200;visibility:visible;mso-wrap-style:square;mso-wrap-distance-left:0;mso-wrap-distance-top:0;mso-wrap-distance-right:0;mso-wrap-distance-bottom:0;mso-position-horizontal:absolute;mso-position-horizontal-relative:page;mso-position-vertical:absolute;mso-position-vertical-relative:text;v-text-anchor:top" coordsize="6382385,56515" o:gfxdata="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" path="m6382385,l,,,56515r6382385,l6382385,xe" fillcolor="#34ab9f" stroked="f">
+              <v:shape w14:anchorId="1EF407F5" id="Graphic 15" o:spid="_x0000_s1026" style="position:absolute;margin-left:46.05pt;margin-top:-.05pt;width:502.55pt;height:4.45pt;z-index:15731200;visibility:visible;mso-wrap-style:square;mso-wrap-distance-left:0;mso-wrap-distance-top:0;mso-wrap-distance-right:0;mso-wrap-distance-bottom:0;mso-position-horizontal:absolute;mso-position-horizontal-relative:page;mso-position-vertical:absolute;mso-position-vertical-relative:text;v-text-anchor:top" coordsize="6382385,56515" o:gfxdata="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" path="m6382385,l,,,56515r6382385,l6382385,xe" fillcolor="#34ab9f" stroked="f">
                 <v:path arrowok="t"/>
                 <w10:wrap anchorx="page"/>
               </v:shape>
@@ -1969,7 +1968,7 @@
           </mc:Choice>
           <mc:Fallback>
             <w:pict>
-              <v:group w14:anchorId="4F5B7A0D" id="Group 16" o:spid="_x0000_s1026" style="width:502.55pt;height:4.45pt;mso-position-horizontal-relative:char;mso-position-vertical-relative:line" coordsize="63823,565" o:gfxdata="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">
+              <v:group w14:anchorId="38760833" id="Group 16" o:spid="_x0000_s1026" style="width:502.55pt;height:4.45pt;mso-position-horizontal-relative:char;mso-position-vertical-relative:line" coordsize="63823,565" o:gfxdata="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">
                 <v:shape id="Graphic 17" o:spid="_x0000_s1027" style="position:absolute;width:63823;height:565;visibility:visible;mso-wrap-style:square;v-text-anchor:top" coordsize="6382385,56515" o:gfxdata="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" path="m6382385,l,,,56515r6382385,l6382385,xe" fillcolor="#34ab9f" stroked="f">
                   <v:path arrowok="t"/>
                 </v:shape>
@@ -2130,7 +2129,7 @@
           </mc:Choice>
           <mc:Fallback>
             <w:pict>
-              <v:group w14:anchorId="59ECF0F3" id="Group 18" o:spid="_x0000_s1026" style="width:502.55pt;height:4.45pt;mso-position-horizontal-relative:char;mso-position-vertical-relative:line" coordsize="63823,565" o:gfxdata="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">
+              <v:group w14:anchorId="2FE01320" id="Group 18" o:spid="_x0000_s1026" style="width:502.55pt;height:4.45pt;mso-position-horizontal-relative:char;mso-position-vertical-relative:line" coordsize="63823,565" o:gfxdata="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">
                 <v:shape id="Graphic 19" o:spid="_x0000_s1027" style="position:absolute;width:63823;height:565;visibility:visible;mso-wrap-style:square;v-text-anchor:top" coordsize="6382385,56515" o:gfxdata="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" path="m6382385,l,,,56515r6382385,l6382385,xe" fillcolor="#34ab9f" stroked="f">
                   <v:path arrowok="t"/>
                 </v:shape>
@@ -2182,47 +2181,7 @@
           <w:sz w:val="28"/>
           <w:szCs w:val="28"/>
         </w:rPr>
-        <w:t xml:space="preserve">Cambiar la cota superior del atributo </w:t>
-      </w:r>
-      <w:proofErr w:type="spellStart"/>
-      <w:r>
-        <w:rPr>
-          <w:b/>
-          <w:bCs/>
-          <w:sz w:val="28"/>
-          <w:szCs w:val="28"/>
-        </w:rPr>
-        <w:t>Priority</w:t>
-      </w:r>
-      <w:proofErr w:type="spellEnd"/>
-      <w:r>
-        <w:rPr>
-          <w:b/>
-          <w:bCs/>
-          <w:sz w:val="28"/>
-          <w:szCs w:val="28"/>
-        </w:rPr>
-        <w:t xml:space="preserve"> de la entidad </w:t>
-      </w:r>
-      <w:proofErr w:type="spellStart"/>
-      <w:r>
-        <w:rPr>
-          <w:b/>
-          <w:bCs/>
-          <w:sz w:val="28"/>
-          <w:szCs w:val="28"/>
-        </w:rPr>
-        <w:t>Task</w:t>
-      </w:r>
-      <w:proofErr w:type="spellEnd"/>
-      <w:r>
-        <w:rPr>
-          <w:b/>
-          <w:bCs/>
-          <w:sz w:val="28"/>
-          <w:szCs w:val="28"/>
-        </w:rPr>
-        <w:t xml:space="preserve"> a 11 en vez de 10.</w:t>
+        <w:t>Cambiar la cota superior del atributo Priority de la entidad Task a 11 en vez de 10.</w:t>
       </w:r>
     </w:p>
     <w:p>
@@ -2318,17 +2277,7 @@
           <w:sz w:val="28"/>
           <w:szCs w:val="28"/>
         </w:rPr>
-        <w:t xml:space="preserve"> </w:t>
-      </w:r>
-      <w:proofErr w:type="spellStart"/>
-      <w:r>
-        <w:rPr>
-          <w:b/>
-          <w:bCs/>
-          <w:sz w:val="28"/>
-          <w:szCs w:val="28"/>
-        </w:rPr>
-        <w:t>test</w:t>
+        <w:t xml:space="preserve"> test</w:t>
       </w:r>
       <w:r>
         <w:rPr>
@@ -2339,7 +2288,6 @@
         </w:rPr>
         <w:t>s</w:t>
       </w:r>
-      <w:proofErr w:type="spellEnd"/>
       <w:r>
         <w:rPr>
           <w:b/>
@@ -2371,47 +2319,7 @@
           <w:sz w:val="28"/>
           <w:szCs w:val="28"/>
         </w:rPr>
-        <w:t>/</w:t>
-      </w:r>
-      <w:proofErr w:type="spellStart"/>
-      <w:r>
-        <w:rPr>
-          <w:b/>
-          <w:bCs/>
-          <w:sz w:val="28"/>
-          <w:szCs w:val="28"/>
-        </w:rPr>
-        <w:t>technician</w:t>
-      </w:r>
-      <w:proofErr w:type="spellEnd"/>
-      <w:r>
-        <w:rPr>
-          <w:b/>
-          <w:bCs/>
-          <w:sz w:val="28"/>
-          <w:szCs w:val="28"/>
-        </w:rPr>
-        <w:t>/</w:t>
-      </w:r>
-      <w:proofErr w:type="spellStart"/>
-      <w:r>
-        <w:rPr>
-          <w:b/>
-          <w:bCs/>
-          <w:sz w:val="28"/>
-          <w:szCs w:val="28"/>
-        </w:rPr>
-        <w:t>task</w:t>
-      </w:r>
-      <w:proofErr w:type="spellEnd"/>
-      <w:r>
-        <w:rPr>
-          <w:b/>
-          <w:bCs/>
-          <w:sz w:val="28"/>
-          <w:szCs w:val="28"/>
-        </w:rPr>
-        <w:t>/créate</w:t>
+        <w:t>/technician/task/créate</w:t>
       </w:r>
     </w:p>
     <w:p>
@@ -2435,59 +2343,8 @@
           <w:sz w:val="28"/>
           <w:szCs w:val="28"/>
         </w:rPr>
-        <w:t>/</w:t>
-      </w:r>
-      <w:proofErr w:type="spellStart"/>
-      <w:r>
-        <w:rPr>
-          <w:b/>
-          <w:bCs/>
-          <w:sz w:val="28"/>
-          <w:szCs w:val="28"/>
-        </w:rPr>
-        <w:t>technician</w:t>
-      </w:r>
-      <w:proofErr w:type="spellEnd"/>
-      <w:r>
-        <w:rPr>
-          <w:b/>
-          <w:bCs/>
-          <w:sz w:val="28"/>
-          <w:szCs w:val="28"/>
-        </w:rPr>
-        <w:t>/</w:t>
-      </w:r>
-      <w:proofErr w:type="spellStart"/>
-      <w:r>
-        <w:rPr>
-          <w:b/>
-          <w:bCs/>
-          <w:sz w:val="28"/>
-          <w:szCs w:val="28"/>
-        </w:rPr>
-        <w:t>task</w:t>
-      </w:r>
-      <w:proofErr w:type="spellEnd"/>
-      <w:r>
-        <w:rPr>
-          <w:b/>
-          <w:bCs/>
-          <w:sz w:val="28"/>
-          <w:szCs w:val="28"/>
-        </w:rPr>
-        <w:t>/</w:t>
-      </w:r>
-      <w:proofErr w:type="spellStart"/>
-      <w:r>
-        <w:rPr>
-          <w:b/>
-          <w:bCs/>
-          <w:sz w:val="28"/>
-          <w:szCs w:val="28"/>
-        </w:rPr>
-        <w:t>update</w:t>
-      </w:r>
-      <w:proofErr w:type="spellEnd"/>
+        <w:t>/technician/task/update</w:t>
+      </w:r>
     </w:p>
     <w:p>
       <w:pPr>
@@ -2595,7 +2452,6 @@
         </w:rPr>
         <w:t xml:space="preserve">Cambiar en el método </w:t>
       </w:r>
-      <w:proofErr w:type="spellStart"/>
       <w:r>
         <w:rPr>
           <w:b/>
@@ -2606,7 +2462,6 @@
         </w:rPr>
         <w:t>findAverageEstimatedCost</w:t>
       </w:r>
-      <w:proofErr w:type="spellEnd"/>
       <w:r>
         <w:rPr>
           <w:b/>
@@ -2625,9 +2480,8 @@
           <w:szCs w:val="28"/>
           <w:u w:color="082A75"/>
         </w:rPr>
-        <w:t xml:space="preserve">de la interfaz </w:t>
-      </w:r>
-      <w:proofErr w:type="spellStart"/>
+        <w:t>de la interfaz Technician</w:t>
+      </w:r>
       <w:r>
         <w:rPr>
           <w:b/>
@@ -2636,7 +2490,7 @@
           <w:szCs w:val="28"/>
           <w:u w:color="082A75"/>
         </w:rPr>
-        <w:t>Technician</w:t>
+        <w:t>Dashboard</w:t>
       </w:r>
       <w:r>
         <w:rPr>
@@ -2646,50 +2500,7 @@
           <w:szCs w:val="28"/>
           <w:u w:color="082A75"/>
         </w:rPr>
-        <w:t>Dashboard</w:t>
-      </w:r>
-      <w:r>
-        <w:rPr>
-          <w:b/>
-          <w:bCs/>
-          <w:sz w:val="28"/>
-          <w:szCs w:val="28"/>
-          <w:u w:color="082A75"/>
-        </w:rPr>
-        <w:t>Repository</w:t>
-      </w:r>
-      <w:proofErr w:type="spellEnd"/>
-      <w:r>
-        <w:rPr>
-          <w:b/>
-          <w:bCs/>
-          <w:sz w:val="28"/>
-          <w:szCs w:val="28"/>
-          <w:u w:color="082A75"/>
-        </w:rPr>
-        <w:t xml:space="preserve"> se cambió en la </w:t>
-      </w:r>
-      <w:proofErr w:type="spellStart"/>
-      <w:r>
-        <w:rPr>
-          <w:b/>
-          <w:bCs/>
-          <w:sz w:val="28"/>
-          <w:szCs w:val="28"/>
-          <w:u w:color="082A75"/>
-        </w:rPr>
-        <w:t>query</w:t>
-      </w:r>
-      <w:proofErr w:type="spellEnd"/>
-      <w:r>
-        <w:rPr>
-          <w:b/>
-          <w:bCs/>
-          <w:sz w:val="28"/>
-          <w:szCs w:val="28"/>
-          <w:u w:color="082A75"/>
-        </w:rPr>
-        <w:t xml:space="preserve"> el tipo borrador</w:t>
+        <w:t>Repository se cambió en la query el tipo borrador</w:t>
       </w:r>
       <w:r>
         <w:rPr>
@@ -2867,7 +2678,7 @@
           </mc:Choice>
           <mc:Fallback>
             <w:pict>
-              <v:shapetype w14:anchorId="04F27AD8" id="_x0000_t67" coordsize="21600,21600" o:spt="67" adj="16200,5400" path="m0@0l@1@0@1,0@2,0@2@0,21600@0,10800,21600xe">
+              <v:shapetype w14:anchorId="03FD0C1A" id="_x0000_t67" coordsize="21600,21600" o:spt="67" adj="16200,5400" path="m0@0l@1@0@1,0@2,0@2@0,21600@0,10800,21600xe">
                 <v:stroke joinstyle="miter"/>
                 <v:formulas>
                   <v:f eqn="val #0"/>
@@ -2990,27 +2801,7 @@
           <w:sz w:val="28"/>
           <w:szCs w:val="28"/>
         </w:rPr>
-        <w:t xml:space="preserve">han fallado los </w:t>
-      </w:r>
-      <w:proofErr w:type="spellStart"/>
-      <w:r>
-        <w:rPr>
-          <w:b/>
-          <w:bCs/>
-          <w:sz w:val="28"/>
-          <w:szCs w:val="28"/>
-        </w:rPr>
-        <w:t>tests</w:t>
-      </w:r>
-      <w:proofErr w:type="spellEnd"/>
-      <w:r>
-        <w:rPr>
-          <w:b/>
-          <w:bCs/>
-          <w:sz w:val="28"/>
-          <w:szCs w:val="28"/>
-        </w:rPr>
-        <w:t>:</w:t>
+        <w:t>han fallado los tests:</w:t>
       </w:r>
     </w:p>
     <w:p>
@@ -3034,47 +2825,7 @@
           <w:sz w:val="28"/>
           <w:szCs w:val="28"/>
         </w:rPr>
-        <w:t>/</w:t>
-      </w:r>
-      <w:proofErr w:type="spellStart"/>
-      <w:r>
-        <w:rPr>
-          <w:b/>
-          <w:bCs/>
-          <w:sz w:val="28"/>
-          <w:szCs w:val="28"/>
-        </w:rPr>
-        <w:t>technician</w:t>
-      </w:r>
-      <w:proofErr w:type="spellEnd"/>
-      <w:r>
-        <w:rPr>
-          <w:b/>
-          <w:bCs/>
-          <w:sz w:val="28"/>
-          <w:szCs w:val="28"/>
-        </w:rPr>
-        <w:t>/</w:t>
-      </w:r>
-      <w:proofErr w:type="spellStart"/>
-      <w:r>
-        <w:rPr>
-          <w:b/>
-          <w:bCs/>
-          <w:sz w:val="28"/>
-          <w:szCs w:val="28"/>
-        </w:rPr>
-        <w:t>dashboard</w:t>
-      </w:r>
-      <w:proofErr w:type="spellEnd"/>
-      <w:r>
-        <w:rPr>
-          <w:b/>
-          <w:bCs/>
-          <w:sz w:val="28"/>
-          <w:szCs w:val="28"/>
-        </w:rPr>
-        <w:t>/</w:t>
+        <w:t>/technician/dashboard/</w:t>
       </w:r>
       <w:proofErr w:type="gramStart"/>
       <w:r>
@@ -3270,32 +3021,14 @@
       <w:r>
         <w:t xml:space="preserve">Cambiar en el método </w:t>
       </w:r>
-      <w:proofErr w:type="spellStart"/>
       <w:r>
         <w:t>findAllPublishedTasks</w:t>
       </w:r>
-      <w:proofErr w:type="spellEnd"/>
-      <w:r>
-        <w:t xml:space="preserve"> de la interfaz </w:t>
-      </w:r>
-      <w:proofErr w:type="spellStart"/>
-      <w:r>
-        <w:t>TechnicianMaintenanceRecordTaskRepository</w:t>
-      </w:r>
-      <w:proofErr w:type="spellEnd"/>
-      <w:r>
-        <w:t xml:space="preserve"> </w:t>
-      </w:r>
-      <w:r>
-        <w:t xml:space="preserve">se cambió en la </w:t>
-      </w:r>
-      <w:proofErr w:type="spellStart"/>
-      <w:r>
-        <w:t>query</w:t>
-      </w:r>
-      <w:proofErr w:type="spellEnd"/>
-      <w:r>
-        <w:t xml:space="preserve"> el tipo borrador de FALSE a TRUE:</w:t>
+      <w:r>
+        <w:t xml:space="preserve"> de la interfaz TechnicianMaintenanceRecordTaskRepository </w:t>
+      </w:r>
+      <w:r>
+        <w:t>se cambió en la query el tipo borrador de FALSE a TRUE:</w:t>
       </w:r>
     </w:p>
     <w:p/>
@@ -3405,7 +3138,7 @@
           </mc:Choice>
           <mc:Fallback>
             <w:pict>
-              <v:shape w14:anchorId="5EF3F5E1" id="Flecha: hacia abajo 16" o:spid="_x0000_s1026" type="#_x0000_t67" style="position:absolute;margin-left:2.75pt;margin-top:7.7pt;width:34.2pt;height:17.4pt;z-index:487129600;visibility:visible;mso-wrap-style:square;mso-wrap-distance-left:9pt;mso-wrap-distance-top:0;mso-wrap-distance-right:9pt;mso-wrap-distance-bottom:0;mso-position-horizontal:absolute;mso-position-horizontal-relative:text;mso-position-vertical:absolute;mso-position-vertical-relative:text;v-text-anchor:middle" o:gfxdata="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" adj="10800" fillcolor="#4f81bd [3204]" strokecolor="#0a121c [484]" strokeweight="2pt"/>
+              <v:shape w14:anchorId="17F09470" id="Flecha: hacia abajo 16" o:spid="_x0000_s1026" type="#_x0000_t67" style="position:absolute;margin-left:2.75pt;margin-top:7.7pt;width:34.2pt;height:17.4pt;z-index:487129600;visibility:visible;mso-wrap-style:square;mso-wrap-distance-left:9pt;mso-wrap-distance-top:0;mso-wrap-distance-right:9pt;mso-wrap-distance-bottom:0;mso-position-horizontal:absolute;mso-position-horizontal-relative:text;mso-position-vertical:absolute;mso-position-vertical-relative:text;v-text-anchor:middle" o:gfxdata="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" adj="10800" fillcolor="#4f81bd [3204]" strokecolor="#0a121c [484]" strokeweight="2pt"/>
             </w:pict>
           </mc:Fallback>
         </mc:AlternateContent>
@@ -3491,27 +3224,7 @@
           <w:sz w:val="28"/>
           <w:szCs w:val="28"/>
         </w:rPr>
-        <w:t xml:space="preserve">han fallado los </w:t>
-      </w:r>
-      <w:proofErr w:type="spellStart"/>
-      <w:r>
-        <w:rPr>
-          <w:b/>
-          <w:bCs/>
-          <w:sz w:val="28"/>
-          <w:szCs w:val="28"/>
-        </w:rPr>
-        <w:t>tests</w:t>
-      </w:r>
-      <w:proofErr w:type="spellEnd"/>
-      <w:r>
-        <w:rPr>
-          <w:b/>
-          <w:bCs/>
-          <w:sz w:val="28"/>
-          <w:szCs w:val="28"/>
-        </w:rPr>
-        <w:t>:</w:t>
+        <w:t>han fallado los tests:</w:t>
       </w:r>
     </w:p>
     <w:p>
@@ -3675,7 +3388,6 @@
         </w:rPr>
         <w:t xml:space="preserve"> del atributo </w:t>
       </w:r>
-      <w:proofErr w:type="spellStart"/>
       <w:r>
         <w:rPr>
           <w:b/>
@@ -3685,7 +3397,6 @@
         </w:rPr>
         <w:t>estimatedCost</w:t>
       </w:r>
-      <w:proofErr w:type="spellEnd"/>
       <w:r>
         <w:rPr>
           <w:b/>
@@ -3704,7 +3415,6 @@
         </w:rPr>
         <w:t xml:space="preserve">de la entidad </w:t>
       </w:r>
-      <w:proofErr w:type="spellStart"/>
       <w:r>
         <w:rPr>
           <w:b/>
@@ -3714,7 +3424,6 @@
         </w:rPr>
         <w:t>MaintenanceRecord</w:t>
       </w:r>
-      <w:proofErr w:type="spellEnd"/>
       <w:r>
         <w:rPr>
           <w:b/>
@@ -3791,27 +3500,7 @@
           <w:sz w:val="28"/>
           <w:szCs w:val="28"/>
         </w:rPr>
-        <w:t xml:space="preserve">han fallado los </w:t>
-      </w:r>
-      <w:proofErr w:type="spellStart"/>
-      <w:r>
-        <w:rPr>
-          <w:b/>
-          <w:bCs/>
-          <w:sz w:val="28"/>
-          <w:szCs w:val="28"/>
-        </w:rPr>
-        <w:t>tests</w:t>
-      </w:r>
-      <w:proofErr w:type="spellEnd"/>
-      <w:r>
-        <w:rPr>
-          <w:b/>
-          <w:bCs/>
-          <w:sz w:val="28"/>
-          <w:szCs w:val="28"/>
-        </w:rPr>
-        <w:t>:</w:t>
+        <w:t>han fallado los tests:</w:t>
       </w:r>
     </w:p>
     <w:p>
@@ -3835,59 +3524,8 @@
           <w:sz w:val="28"/>
           <w:szCs w:val="28"/>
         </w:rPr>
-        <w:t>/</w:t>
-      </w:r>
-      <w:proofErr w:type="spellStart"/>
-      <w:r>
-        <w:rPr>
-          <w:b/>
-          <w:bCs/>
-          <w:sz w:val="28"/>
-          <w:szCs w:val="28"/>
-        </w:rPr>
-        <w:t>technician</w:t>
-      </w:r>
-      <w:proofErr w:type="spellEnd"/>
-      <w:r>
-        <w:rPr>
-          <w:b/>
-          <w:bCs/>
-          <w:sz w:val="28"/>
-          <w:szCs w:val="28"/>
-        </w:rPr>
-        <w:t>/</w:t>
-      </w:r>
-      <w:proofErr w:type="spellStart"/>
-      <w:r>
-        <w:rPr>
-          <w:b/>
-          <w:bCs/>
-          <w:sz w:val="28"/>
-          <w:szCs w:val="28"/>
-        </w:rPr>
-        <w:t>maintenance-record</w:t>
-      </w:r>
-      <w:proofErr w:type="spellEnd"/>
-      <w:r>
-        <w:rPr>
-          <w:b/>
-          <w:bCs/>
-          <w:sz w:val="28"/>
-          <w:szCs w:val="28"/>
-        </w:rPr>
-        <w:t>/</w:t>
-      </w:r>
-      <w:proofErr w:type="spellStart"/>
-      <w:r>
-        <w:rPr>
-          <w:b/>
-          <w:bCs/>
-          <w:sz w:val="28"/>
-          <w:szCs w:val="28"/>
-        </w:rPr>
-        <w:t>update</w:t>
-      </w:r>
-      <w:proofErr w:type="spellEnd"/>
+        <w:t>/technician/maintenance-record/update</w:t>
+      </w:r>
     </w:p>
     <w:p>
       <w:pPr>
@@ -3910,49 +3548,8 @@
           <w:sz w:val="28"/>
           <w:szCs w:val="28"/>
         </w:rPr>
-        <w:t>/</w:t>
-      </w:r>
-      <w:proofErr w:type="spellStart"/>
-      <w:r>
-        <w:rPr>
-          <w:b/>
-          <w:bCs/>
-          <w:sz w:val="28"/>
-          <w:szCs w:val="28"/>
-        </w:rPr>
-        <w:t>technician</w:t>
-      </w:r>
-      <w:proofErr w:type="spellEnd"/>
-      <w:r>
-        <w:rPr>
-          <w:b/>
-          <w:bCs/>
-          <w:sz w:val="28"/>
-          <w:szCs w:val="28"/>
-        </w:rPr>
-        <w:t>/</w:t>
-      </w:r>
-      <w:proofErr w:type="spellStart"/>
-      <w:r>
-        <w:rPr>
-          <w:b/>
-          <w:bCs/>
-          <w:sz w:val="28"/>
-          <w:szCs w:val="28"/>
-        </w:rPr>
-        <w:t>maintenance-record</w:t>
-      </w:r>
-      <w:proofErr w:type="spellEnd"/>
-      <w:r>
-        <w:rPr>
-          <w:b/>
-          <w:bCs/>
-          <w:sz w:val="28"/>
-          <w:szCs w:val="28"/>
-        </w:rPr>
-        <w:t>/</w:t>
-      </w:r>
-      <w:proofErr w:type="spellStart"/>
+        <w:t>/technician/maintenance-record/</w:t>
+      </w:r>
       <w:r>
         <w:rPr>
           <w:b/>
@@ -3962,7 +3559,6 @@
         </w:rPr>
         <w:t>create</w:t>
       </w:r>
-      <w:proofErr w:type="spellEnd"/>
     </w:p>
     <w:p>
       <w:pPr>
@@ -4125,19 +3721,8 @@
           <w:sz w:val="28"/>
           <w:szCs w:val="28"/>
         </w:rPr>
-        <w:t xml:space="preserve">En el método </w:t>
-      </w:r>
-      <w:proofErr w:type="spellStart"/>
-      <w:r>
-        <w:rPr>
-          <w:b/>
-          <w:bCs/>
-          <w:sz w:val="28"/>
-          <w:szCs w:val="28"/>
-        </w:rPr>
-        <w:t>countMaintenanceRecordsByStatus</w:t>
-      </w:r>
-      <w:proofErr w:type="spellEnd"/>
+        <w:t>En el método countMaintenanceRecordsByStatus</w:t>
+      </w:r>
       <w:r>
         <w:rPr>
           <w:b/>
@@ -4156,7 +3741,6 @@
         </w:rPr>
         <w:t xml:space="preserve">de la clase </w:t>
       </w:r>
-      <w:proofErr w:type="spellStart"/>
       <w:r>
         <w:rPr>
           <w:b/>
@@ -4166,7 +3750,6 @@
         </w:rPr>
         <w:t>technicianDasboardRepository</w:t>
       </w:r>
-      <w:proofErr w:type="spellEnd"/>
       <w:r>
         <w:rPr>
           <w:b/>
@@ -4307,7 +3890,7 @@
           </mc:Choice>
           <mc:Fallback>
             <w:pict>
-              <v:shape w14:anchorId="5A1F5EF7" id="Flecha: hacia abajo 17" o:spid="_x0000_s1026" type="#_x0000_t67" style="position:absolute;margin-left:2.75pt;margin-top:16.75pt;width:36pt;height:18.6pt;z-index:487130624;visibility:visible;mso-wrap-style:square;mso-wrap-distance-left:9pt;mso-wrap-distance-top:0;mso-wrap-distance-right:9pt;mso-wrap-distance-bottom:0;mso-position-horizontal:absolute;mso-position-horizontal-relative:text;mso-position-vertical:absolute;mso-position-vertical-relative:text;v-text-anchor:middle" o:gfxdata="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" adj="10800" fillcolor="#4f81bd [3204]" strokecolor="#0a121c [484]" strokeweight="2pt"/>
+              <v:shape w14:anchorId="36B0CFF2" id="Flecha: hacia abajo 17" o:spid="_x0000_s1026" type="#_x0000_t67" style="position:absolute;margin-left:2.75pt;margin-top:16.75pt;width:36pt;height:18.6pt;z-index:487130624;visibility:visible;mso-wrap-style:square;mso-wrap-distance-left:9pt;mso-wrap-distance-top:0;mso-wrap-distance-right:9pt;mso-wrap-distance-bottom:0;mso-position-horizontal:absolute;mso-position-horizontal-relative:text;mso-position-vertical:absolute;mso-position-vertical-relative:text;v-text-anchor:middle" o:gfxdata="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" adj="10800" fillcolor="#4f81bd [3204]" strokecolor="#0a121c [484]" strokeweight="2pt"/>
             </w:pict>
           </mc:Fallback>
         </mc:AlternateContent>
@@ -4433,27 +4016,7 @@
           <w:sz w:val="28"/>
           <w:szCs w:val="28"/>
         </w:rPr>
-        <w:t xml:space="preserve">han fallado los </w:t>
-      </w:r>
-      <w:proofErr w:type="spellStart"/>
-      <w:r>
-        <w:rPr>
-          <w:b/>
-          <w:bCs/>
-          <w:sz w:val="28"/>
-          <w:szCs w:val="28"/>
-        </w:rPr>
-        <w:t>tests</w:t>
-      </w:r>
-      <w:proofErr w:type="spellEnd"/>
-      <w:r>
-        <w:rPr>
-          <w:b/>
-          <w:bCs/>
-          <w:sz w:val="28"/>
-          <w:szCs w:val="28"/>
-        </w:rPr>
-        <w:t>:</w:t>
+        <w:t>han fallado los tests:</w:t>
       </w:r>
     </w:p>
     <w:p>
@@ -4477,47 +4040,7 @@
           <w:sz w:val="28"/>
           <w:szCs w:val="28"/>
         </w:rPr>
-        <w:t>/</w:t>
-      </w:r>
-      <w:proofErr w:type="spellStart"/>
-      <w:r>
-        <w:rPr>
-          <w:b/>
-          <w:bCs/>
-          <w:sz w:val="28"/>
-          <w:szCs w:val="28"/>
-        </w:rPr>
-        <w:t>technician</w:t>
-      </w:r>
-      <w:proofErr w:type="spellEnd"/>
-      <w:r>
-        <w:rPr>
-          <w:b/>
-          <w:bCs/>
-          <w:sz w:val="28"/>
-          <w:szCs w:val="28"/>
-        </w:rPr>
-        <w:t>/</w:t>
-      </w:r>
-      <w:proofErr w:type="spellStart"/>
-      <w:r>
-        <w:rPr>
-          <w:b/>
-          <w:bCs/>
-          <w:sz w:val="28"/>
-          <w:szCs w:val="28"/>
-        </w:rPr>
-        <w:t>technician-dashboard</w:t>
-      </w:r>
-      <w:proofErr w:type="spellEnd"/>
-      <w:r>
-        <w:rPr>
-          <w:b/>
-          <w:bCs/>
-          <w:sz w:val="28"/>
-          <w:szCs w:val="28"/>
-        </w:rPr>
-        <w:t>/</w:t>
+        <w:t>/technician/technician-dashboard/</w:t>
       </w:r>
       <w:proofErr w:type="gramStart"/>
       <w:r>
@@ -4715,7 +4238,7 @@
           </mc:Choice>
           <mc:Fallback>
             <w:pict>
-              <v:group w14:anchorId="23E43E98" id="Group 48" o:spid="_x0000_s1026" style="width:502.55pt;height:4.45pt;mso-position-horizontal-relative:char;mso-position-vertical-relative:line" coordsize="63823,565" o:gfxdata="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">
+              <v:group w14:anchorId="4451644F" id="Group 48" o:spid="_x0000_s1026" style="width:502.55pt;height:4.45pt;mso-position-horizontal-relative:char;mso-position-vertical-relative:line" coordsize="63823,565" o:gfxdata="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">
                 <v:shape id="Graphic 49" o:spid="_x0000_s1027" style="position:absolute;width:63823;height:565;visibility:visible;mso-wrap-style:square;v-text-anchor:top" coordsize="6382385,56515" o:gfxdata="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" path="m6382385,l,,,56515r6382385,l6382385,xe" fillcolor="#34ab9f" stroked="f">
                   <v:path arrowok="t"/>
                 </v:shape>
@@ -4882,7 +4405,7 @@
           </mc:Choice>
           <mc:Fallback>
             <w:pict>
-              <v:group w14:anchorId="0B59550C" id="Group 50" o:spid="_x0000_s1026" style="width:502.55pt;height:4.45pt;mso-position-horizontal-relative:char;mso-position-vertical-relative:line" coordsize="63823,565" o:gfxdata="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">
+              <v:group w14:anchorId="04BDFC4F" id="Group 50" o:spid="_x0000_s1026" style="width:502.55pt;height:4.45pt;mso-position-horizontal-relative:char;mso-position-vertical-relative:line" coordsize="63823,565" o:gfxdata="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">
                 <v:shape id="Graphic 51" o:spid="_x0000_s1027" style="position:absolute;width:63823;height:565;visibility:visible;mso-wrap-style:square;v-text-anchor:top" coordsize="6382385,56515" o:gfxdata="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" path="m6382385,l,,,56515r6382385,l6382385,xe" fillcolor="#34ab9f" stroked="f">
                   <v:path arrowok="t"/>
                 </v:shape>

</xml_diff>